<commit_message>
Update function for user
</commit_message>
<xml_diff>
--- a/WIP/Documents/DMS_ Test Plan_v1.1_EN.docx
+++ b/WIP/Documents/DMS_ Test Plan_v1.1_EN.docx
@@ -321,13 +321,63 @@
                       <w:color w:val="000000"/>
                     </w:rPr>
                   </w:pPr>
+                  <w:proofErr w:type="spellStart"/>
                   <w:r>
                     <w:rPr>
                       <w:rFonts w:ascii="Times New Roman" w:hAnsi="Times New Roman" w:cs="Times New Roman"/>
                       <w:color w:val="000000"/>
                     </w:rPr>
-                    <w:t>Trương Võ Thiên Vũ</w:t>
+                    <w:t>Trương</w:t>
                   </w:r>
+                  <w:proofErr w:type="spellEnd"/>
+                  <w:r>
+                    <w:rPr>
+                      <w:rFonts w:ascii="Times New Roman" w:hAnsi="Times New Roman" w:cs="Times New Roman"/>
+                      <w:color w:val="000000"/>
+                    </w:rPr>
+                    <w:t xml:space="preserve"> </w:t>
+                  </w:r>
+                  <w:proofErr w:type="spellStart"/>
+                  <w:r>
+                    <w:rPr>
+                      <w:rFonts w:ascii="Times New Roman" w:hAnsi="Times New Roman" w:cs="Times New Roman"/>
+                      <w:color w:val="000000"/>
+                    </w:rPr>
+                    <w:t>Võ</w:t>
+                  </w:r>
+                  <w:proofErr w:type="spellEnd"/>
+                  <w:r>
+                    <w:rPr>
+                      <w:rFonts w:ascii="Times New Roman" w:hAnsi="Times New Roman" w:cs="Times New Roman"/>
+                      <w:color w:val="000000"/>
+                    </w:rPr>
+                    <w:t xml:space="preserve"> </w:t>
+                  </w:r>
+                  <w:proofErr w:type="spellStart"/>
+                  <w:r>
+                    <w:rPr>
+                      <w:rFonts w:ascii="Times New Roman" w:hAnsi="Times New Roman" w:cs="Times New Roman"/>
+                      <w:color w:val="000000"/>
+                    </w:rPr>
+                    <w:t>Thiên</w:t>
+                  </w:r>
+                  <w:proofErr w:type="spellEnd"/>
+                  <w:r>
+                    <w:rPr>
+                      <w:rFonts w:ascii="Times New Roman" w:hAnsi="Times New Roman" w:cs="Times New Roman"/>
+                      <w:color w:val="000000"/>
+                    </w:rPr>
+                    <w:t xml:space="preserve"> </w:t>
+                  </w:r>
+                  <w:proofErr w:type="spellStart"/>
+                  <w:r>
+                    <w:rPr>
+                      <w:rFonts w:ascii="Times New Roman" w:hAnsi="Times New Roman" w:cs="Times New Roman"/>
+                      <w:color w:val="000000"/>
+                    </w:rPr>
+                    <w:t>Vũ</w:t>
+                  </w:r>
+                  <w:proofErr w:type="spellEnd"/>
                 </w:p>
               </w:tc>
               <w:tc>
@@ -418,13 +468,47 @@
                       <w:color w:val="000000"/>
                     </w:rPr>
                   </w:pPr>
+                  <w:proofErr w:type="spellStart"/>
                   <w:r>
                     <w:rPr>
                       <w:rFonts w:ascii="Times New Roman" w:hAnsi="Times New Roman" w:cs="Times New Roman"/>
                       <w:color w:val="000000"/>
                     </w:rPr>
-                    <w:t>Tạ Đức Tùng</w:t>
+                    <w:t>Tạ</w:t>
                   </w:r>
+                  <w:proofErr w:type="spellEnd"/>
+                  <w:r>
+                    <w:rPr>
+                      <w:rFonts w:ascii="Times New Roman" w:hAnsi="Times New Roman" w:cs="Times New Roman"/>
+                      <w:color w:val="000000"/>
+                    </w:rPr>
+                    <w:t xml:space="preserve"> </w:t>
+                  </w:r>
+                  <w:proofErr w:type="spellStart"/>
+                  <w:r>
+                    <w:rPr>
+                      <w:rFonts w:ascii="Times New Roman" w:hAnsi="Times New Roman" w:cs="Times New Roman"/>
+                      <w:color w:val="000000"/>
+                    </w:rPr>
+                    <w:t>Đức</w:t>
+                  </w:r>
+                  <w:proofErr w:type="spellEnd"/>
+                  <w:r>
+                    <w:rPr>
+                      <w:rFonts w:ascii="Times New Roman" w:hAnsi="Times New Roman" w:cs="Times New Roman"/>
+                      <w:color w:val="000000"/>
+                    </w:rPr>
+                    <w:t xml:space="preserve"> </w:t>
+                  </w:r>
+                  <w:proofErr w:type="spellStart"/>
+                  <w:r>
+                    <w:rPr>
+                      <w:rFonts w:ascii="Times New Roman" w:hAnsi="Times New Roman" w:cs="Times New Roman"/>
+                      <w:color w:val="000000"/>
+                    </w:rPr>
+                    <w:t>Tùng</w:t>
+                  </w:r>
+                  <w:proofErr w:type="spellEnd"/>
                 </w:p>
               </w:tc>
               <w:tc>
@@ -508,13 +592,63 @@
                       <w:color w:val="000000"/>
                     </w:rPr>
                   </w:pPr>
+                  <w:proofErr w:type="spellStart"/>
                   <w:r>
                     <w:rPr>
                       <w:rFonts w:ascii="Times New Roman" w:hAnsi="Times New Roman" w:cs="Times New Roman"/>
                       <w:color w:val="000000"/>
                     </w:rPr>
-                    <w:t>Nguyễn Trần Hoàng Quý</w:t>
+                    <w:t>Nguyễn</w:t>
                   </w:r>
+                  <w:proofErr w:type="spellEnd"/>
+                  <w:r>
+                    <w:rPr>
+                      <w:rFonts w:ascii="Times New Roman" w:hAnsi="Times New Roman" w:cs="Times New Roman"/>
+                      <w:color w:val="000000"/>
+                    </w:rPr>
+                    <w:t xml:space="preserve"> </w:t>
+                  </w:r>
+                  <w:proofErr w:type="spellStart"/>
+                  <w:r>
+                    <w:rPr>
+                      <w:rFonts w:ascii="Times New Roman" w:hAnsi="Times New Roman" w:cs="Times New Roman"/>
+                      <w:color w:val="000000"/>
+                    </w:rPr>
+                    <w:t>Trần</w:t>
+                  </w:r>
+                  <w:proofErr w:type="spellEnd"/>
+                  <w:r>
+                    <w:rPr>
+                      <w:rFonts w:ascii="Times New Roman" w:hAnsi="Times New Roman" w:cs="Times New Roman"/>
+                      <w:color w:val="000000"/>
+                    </w:rPr>
+                    <w:t xml:space="preserve"> </w:t>
+                  </w:r>
+                  <w:proofErr w:type="spellStart"/>
+                  <w:r>
+                    <w:rPr>
+                      <w:rFonts w:ascii="Times New Roman" w:hAnsi="Times New Roman" w:cs="Times New Roman"/>
+                      <w:color w:val="000000"/>
+                    </w:rPr>
+                    <w:t>Hoàng</w:t>
+                  </w:r>
+                  <w:proofErr w:type="spellEnd"/>
+                  <w:r>
+                    <w:rPr>
+                      <w:rFonts w:ascii="Times New Roman" w:hAnsi="Times New Roman" w:cs="Times New Roman"/>
+                      <w:color w:val="000000"/>
+                    </w:rPr>
+                    <w:t xml:space="preserve"> </w:t>
+                  </w:r>
+                  <w:proofErr w:type="spellStart"/>
+                  <w:r>
+                    <w:rPr>
+                      <w:rFonts w:ascii="Times New Roman" w:hAnsi="Times New Roman" w:cs="Times New Roman"/>
+                      <w:color w:val="000000"/>
+                    </w:rPr>
+                    <w:t>Quý</w:t>
+                  </w:r>
+                  <w:proofErr w:type="spellEnd"/>
                 </w:p>
               </w:tc>
               <w:tc>
@@ -597,13 +731,47 @@
                       <w:color w:val="000000"/>
                     </w:rPr>
                   </w:pPr>
+                  <w:proofErr w:type="spellStart"/>
                   <w:r>
                     <w:rPr>
                       <w:rFonts w:ascii="Times New Roman" w:hAnsi="Times New Roman" w:cs="Times New Roman"/>
                       <w:color w:val="000000"/>
                     </w:rPr>
-                    <w:t>Nguyễn Trọng Việt</w:t>
+                    <w:t>Nguyễn</w:t>
                   </w:r>
+                  <w:proofErr w:type="spellEnd"/>
+                  <w:r>
+                    <w:rPr>
+                      <w:rFonts w:ascii="Times New Roman" w:hAnsi="Times New Roman" w:cs="Times New Roman"/>
+                      <w:color w:val="000000"/>
+                    </w:rPr>
+                    <w:t xml:space="preserve"> </w:t>
+                  </w:r>
+                  <w:proofErr w:type="spellStart"/>
+                  <w:r>
+                    <w:rPr>
+                      <w:rFonts w:ascii="Times New Roman" w:hAnsi="Times New Roman" w:cs="Times New Roman"/>
+                      <w:color w:val="000000"/>
+                    </w:rPr>
+                    <w:t>Trọng</w:t>
+                  </w:r>
+                  <w:proofErr w:type="spellEnd"/>
+                  <w:r>
+                    <w:rPr>
+                      <w:rFonts w:ascii="Times New Roman" w:hAnsi="Times New Roman" w:cs="Times New Roman"/>
+                      <w:color w:val="000000"/>
+                    </w:rPr>
+                    <w:t xml:space="preserve"> </w:t>
+                  </w:r>
+                  <w:proofErr w:type="spellStart"/>
+                  <w:r>
+                    <w:rPr>
+                      <w:rFonts w:ascii="Times New Roman" w:hAnsi="Times New Roman" w:cs="Times New Roman"/>
+                      <w:color w:val="000000"/>
+                    </w:rPr>
+                    <w:t>Việt</w:t>
+                  </w:r>
+                  <w:proofErr w:type="spellEnd"/>
                 </w:p>
               </w:tc>
               <w:tc>
@@ -703,7 +871,43 @@
                       <w:bCs/>
                       <w:color w:val="000000"/>
                     </w:rPr>
-                    <w:t>Mr. Nguyễn Văn Sang</w:t>
+                    <w:t xml:space="preserve">Mr. </w:t>
+                  </w:r>
+                  <w:proofErr w:type="spellStart"/>
+                  <w:r>
+                    <w:rPr>
+                      <w:rFonts w:ascii="Times New Roman" w:eastAsia="Times New Roman" w:hAnsi="Times New Roman" w:cs="Times New Roman"/>
+                      <w:bCs/>
+                      <w:color w:val="000000"/>
+                    </w:rPr>
+                    <w:t>Nguyễn</w:t>
+                  </w:r>
+                  <w:proofErr w:type="spellEnd"/>
+                  <w:r>
+                    <w:rPr>
+                      <w:rFonts w:ascii="Times New Roman" w:eastAsia="Times New Roman" w:hAnsi="Times New Roman" w:cs="Times New Roman"/>
+                      <w:bCs/>
+                      <w:color w:val="000000"/>
+                    </w:rPr>
+                    <w:t xml:space="preserve"> </w:t>
+                  </w:r>
+                  <w:proofErr w:type="spellStart"/>
+                  <w:r>
+                    <w:rPr>
+                      <w:rFonts w:ascii="Times New Roman" w:eastAsia="Times New Roman" w:hAnsi="Times New Roman" w:cs="Times New Roman"/>
+                      <w:bCs/>
+                      <w:color w:val="000000"/>
+                    </w:rPr>
+                    <w:t>Văn</w:t>
+                  </w:r>
+                  <w:proofErr w:type="spellEnd"/>
+                  <w:r>
+                    <w:rPr>
+                      <w:rFonts w:ascii="Times New Roman" w:eastAsia="Times New Roman" w:hAnsi="Times New Roman" w:cs="Times New Roman"/>
+                      <w:bCs/>
+                      <w:color w:val="000000"/>
+                    </w:rPr>
+                    <w:t xml:space="preserve"> Sang</w:t>
                   </w:r>
                 </w:p>
               </w:tc>
@@ -1531,12 +1735,42 @@
                 <w:rFonts w:ascii="Times New Roman" w:hAnsi="Times New Roman" w:cs="Times New Roman"/>
               </w:rPr>
             </w:pPr>
-            <w:r>
-              <w:rPr>
-                <w:rFonts w:ascii="Times New Roman" w:hAnsi="Times New Roman" w:cs="Times New Roman"/>
-              </w:rPr>
-              <w:t>Tạ Đức Tùng</w:t>
-            </w:r>
+            <w:proofErr w:type="spellStart"/>
+            <w:r>
+              <w:rPr>
+                <w:rFonts w:ascii="Times New Roman" w:hAnsi="Times New Roman" w:cs="Times New Roman"/>
+              </w:rPr>
+              <w:t>Tạ</w:t>
+            </w:r>
+            <w:proofErr w:type="spellEnd"/>
+            <w:r>
+              <w:rPr>
+                <w:rFonts w:ascii="Times New Roman" w:hAnsi="Times New Roman" w:cs="Times New Roman"/>
+              </w:rPr>
+              <w:t xml:space="preserve"> </w:t>
+            </w:r>
+            <w:proofErr w:type="spellStart"/>
+            <w:r>
+              <w:rPr>
+                <w:rFonts w:ascii="Times New Roman" w:hAnsi="Times New Roman" w:cs="Times New Roman"/>
+              </w:rPr>
+              <w:t>Đức</w:t>
+            </w:r>
+            <w:proofErr w:type="spellEnd"/>
+            <w:r>
+              <w:rPr>
+                <w:rFonts w:ascii="Times New Roman" w:hAnsi="Times New Roman" w:cs="Times New Roman"/>
+              </w:rPr>
+              <w:t xml:space="preserve"> </w:t>
+            </w:r>
+            <w:proofErr w:type="spellStart"/>
+            <w:r>
+              <w:rPr>
+                <w:rFonts w:ascii="Times New Roman" w:hAnsi="Times New Roman" w:cs="Times New Roman"/>
+              </w:rPr>
+              <w:t>Tùng</w:t>
+            </w:r>
+            <w:proofErr w:type="spellEnd"/>
           </w:p>
         </w:tc>
         <w:tc>
@@ -1718,12 +1952,42 @@
                 <w:rFonts w:ascii="Times New Roman" w:hAnsi="Times New Roman" w:cs="Times New Roman"/>
               </w:rPr>
             </w:pPr>
-            <w:r>
-              <w:rPr>
-                <w:rFonts w:ascii="Times New Roman" w:hAnsi="Times New Roman" w:cs="Times New Roman"/>
-              </w:rPr>
-              <w:t>Tạ Đức Tùng</w:t>
-            </w:r>
+            <w:proofErr w:type="spellStart"/>
+            <w:r>
+              <w:rPr>
+                <w:rFonts w:ascii="Times New Roman" w:hAnsi="Times New Roman" w:cs="Times New Roman"/>
+              </w:rPr>
+              <w:t>Tạ</w:t>
+            </w:r>
+            <w:proofErr w:type="spellEnd"/>
+            <w:r>
+              <w:rPr>
+                <w:rFonts w:ascii="Times New Roman" w:hAnsi="Times New Roman" w:cs="Times New Roman"/>
+              </w:rPr>
+              <w:t xml:space="preserve"> </w:t>
+            </w:r>
+            <w:proofErr w:type="spellStart"/>
+            <w:r>
+              <w:rPr>
+                <w:rFonts w:ascii="Times New Roman" w:hAnsi="Times New Roman" w:cs="Times New Roman"/>
+              </w:rPr>
+              <w:t>Đức</w:t>
+            </w:r>
+            <w:proofErr w:type="spellEnd"/>
+            <w:r>
+              <w:rPr>
+                <w:rFonts w:ascii="Times New Roman" w:hAnsi="Times New Roman" w:cs="Times New Roman"/>
+              </w:rPr>
+              <w:t xml:space="preserve"> </w:t>
+            </w:r>
+            <w:proofErr w:type="spellStart"/>
+            <w:r>
+              <w:rPr>
+                <w:rFonts w:ascii="Times New Roman" w:hAnsi="Times New Roman" w:cs="Times New Roman"/>
+              </w:rPr>
+              <w:t>Tùng</w:t>
+            </w:r>
+            <w:proofErr w:type="spellEnd"/>
           </w:p>
         </w:tc>
         <w:tc>
@@ -1905,11 +2169,33 @@
                 <w:rFonts w:ascii="Times New Roman" w:hAnsi="Times New Roman" w:cs="Times New Roman"/>
               </w:rPr>
             </w:pPr>
-            <w:r>
-              <w:rPr>
-                <w:rFonts w:ascii="Times New Roman" w:hAnsi="Times New Roman" w:cs="Times New Roman"/>
-              </w:rPr>
-              <w:t>Nguyễn Văn Sang</w:t>
+            <w:proofErr w:type="spellStart"/>
+            <w:r>
+              <w:rPr>
+                <w:rFonts w:ascii="Times New Roman" w:hAnsi="Times New Roman" w:cs="Times New Roman"/>
+              </w:rPr>
+              <w:t>Nguyễn</w:t>
+            </w:r>
+            <w:proofErr w:type="spellEnd"/>
+            <w:r>
+              <w:rPr>
+                <w:rFonts w:ascii="Times New Roman" w:hAnsi="Times New Roman" w:cs="Times New Roman"/>
+              </w:rPr>
+              <w:t xml:space="preserve"> </w:t>
+            </w:r>
+            <w:proofErr w:type="spellStart"/>
+            <w:r>
+              <w:rPr>
+                <w:rFonts w:ascii="Times New Roman" w:hAnsi="Times New Roman" w:cs="Times New Roman"/>
+              </w:rPr>
+              <w:t>Văn</w:t>
+            </w:r>
+            <w:proofErr w:type="spellEnd"/>
+            <w:r>
+              <w:rPr>
+                <w:rFonts w:ascii="Times New Roman" w:hAnsi="Times New Roman" w:cs="Times New Roman"/>
+              </w:rPr>
+              <w:t xml:space="preserve"> Sang</w:t>
             </w:r>
           </w:p>
         </w:tc>
@@ -6385,6 +6671,7 @@
                 <w:rFonts w:ascii="Times New Roman" w:hAnsi="Times New Roman" w:cs="Times New Roman"/>
               </w:rPr>
             </w:pPr>
+            <w:proofErr w:type="spellStart"/>
             <w:r>
               <w:rPr>
                 <w:rFonts w:ascii="Times New Roman" w:hAnsi="Times New Roman" w:cs="Times New Roman"/>
@@ -6395,7 +6682,14 @@
               <w:rPr>
                 <w:rFonts w:ascii="Times New Roman" w:hAnsi="Times New Roman" w:cs="Times New Roman"/>
               </w:rPr>
-              <w:t>_Software Requirement Specification_v1.1_EN</w:t>
+              <w:t>_Software</w:t>
+            </w:r>
+            <w:proofErr w:type="spellEnd"/>
+            <w:r>
+              <w:rPr>
+                <w:rFonts w:ascii="Times New Roman" w:hAnsi="Times New Roman" w:cs="Times New Roman"/>
+              </w:rPr>
+              <w:t xml:space="preserve"> Requirement Specification_v1.1_EN</w:t>
             </w:r>
           </w:p>
         </w:tc>
@@ -6475,6 +6769,7 @@
                 <w:rFonts w:ascii="Times New Roman" w:hAnsi="Times New Roman" w:cs="Times New Roman"/>
               </w:rPr>
             </w:pPr>
+            <w:proofErr w:type="spellStart"/>
             <w:r>
               <w:rPr>
                 <w:rFonts w:ascii="Times New Roman" w:hAnsi="Times New Roman" w:cs="Times New Roman"/>
@@ -6485,7 +6780,14 @@
               <w:rPr>
                 <w:rFonts w:ascii="Times New Roman" w:hAnsi="Times New Roman" w:cs="Times New Roman"/>
               </w:rPr>
-              <w:t>_Project Plan_v1.1_EN</w:t>
+              <w:t>_Project</w:t>
+            </w:r>
+            <w:proofErr w:type="spellEnd"/>
+            <w:r>
+              <w:rPr>
+                <w:rFonts w:ascii="Times New Roman" w:hAnsi="Times New Roman" w:cs="Times New Roman"/>
+              </w:rPr>
+              <w:t xml:space="preserve"> Plan_v1.1_EN</w:t>
             </w:r>
           </w:p>
         </w:tc>
@@ -9452,17 +9754,7 @@
           <w:sz w:val="28"/>
           <w:szCs w:val="28"/>
         </w:rPr>
-        <w:t>Test ite</w:t>
-      </w:r>
-      <w:bookmarkStart w:id="11" w:name="_GoBack"/>
-      <w:bookmarkEnd w:id="11"/>
-      <w:r>
-        <w:rPr>
-          <w:rFonts w:ascii="Times New Roman" w:hAnsi="Times New Roman" w:cs="Times New Roman"/>
-          <w:sz w:val="28"/>
-          <w:szCs w:val="28"/>
-        </w:rPr>
-        <w:t>m</w:t>
+        <w:t>Test item</w:t>
       </w:r>
       <w:bookmarkEnd w:id="10"/>
     </w:p>
@@ -9480,7 +9772,7 @@
           <w:szCs w:val="28"/>
         </w:rPr>
       </w:pPr>
-      <w:bookmarkStart w:id="12" w:name="_Toc431142767"/>
+      <w:bookmarkStart w:id="11" w:name="_Toc431142767"/>
       <w:r>
         <w:rPr>
           <w:rFonts w:ascii="Times New Roman" w:hAnsi="Times New Roman" w:cs="Times New Roman"/>
@@ -9488,7 +9780,7 @@
         </w:rPr>
         <w:t>Guest</w:t>
       </w:r>
-      <w:bookmarkEnd w:id="12"/>
+      <w:bookmarkEnd w:id="11"/>
     </w:p>
     <w:p>
       <w:pPr>
@@ -9526,6 +9818,25 @@
           <w:rFonts w:ascii="Times New Roman" w:hAnsi="Times New Roman" w:cs="Times New Roman"/>
         </w:rPr>
         <w:t>Log in</w:t>
+      </w:r>
+    </w:p>
+    <w:p>
+      <w:pPr>
+        <w:pStyle w:val="ListParagraph"/>
+        <w:numPr>
+          <w:ilvl w:val="0"/>
+          <w:numId w:val="3"/>
+        </w:numPr>
+        <w:spacing w:line="360" w:lineRule="auto"/>
+        <w:rPr>
+          <w:rFonts w:ascii="Times New Roman" w:hAnsi="Times New Roman" w:cs="Times New Roman"/>
+        </w:rPr>
+      </w:pPr>
+      <w:r>
+        <w:rPr>
+          <w:rFonts w:ascii="Times New Roman" w:hAnsi="Times New Roman" w:cs="Times New Roman"/>
+        </w:rPr>
+        <w:t>Search drug</w:t>
       </w:r>
     </w:p>
     <w:p>
@@ -9542,7 +9853,7 @@
           <w:szCs w:val="28"/>
         </w:rPr>
       </w:pPr>
-      <w:bookmarkStart w:id="13" w:name="_Toc431142768"/>
+      <w:bookmarkStart w:id="12" w:name="_Toc431142768"/>
       <w:r>
         <w:rPr>
           <w:rFonts w:ascii="Times New Roman" w:hAnsi="Times New Roman" w:cs="Times New Roman"/>
@@ -9557,7 +9868,7 @@
         </w:rPr>
         <w:t xml:space="preserve"> functions</w:t>
       </w:r>
-      <w:bookmarkEnd w:id="13"/>
+      <w:bookmarkEnd w:id="12"/>
     </w:p>
     <w:p>
       <w:pPr>
@@ -9687,7 +9998,7 @@
           <w:szCs w:val="28"/>
         </w:rPr>
       </w:pPr>
-      <w:bookmarkStart w:id="14" w:name="_Toc431142769"/>
+      <w:bookmarkStart w:id="13" w:name="_Toc431142769"/>
       <w:r>
         <w:rPr>
           <w:rFonts w:ascii="Times New Roman" w:hAnsi="Times New Roman" w:cs="Times New Roman"/>
@@ -9702,7 +10013,7 @@
         </w:rPr>
         <w:t xml:space="preserve"> functions</w:t>
       </w:r>
-      <w:bookmarkEnd w:id="14"/>
+      <w:bookmarkEnd w:id="13"/>
     </w:p>
     <w:p>
       <w:pPr>
@@ -9759,6 +10070,25 @@
           <w:rFonts w:ascii="Times New Roman" w:hAnsi="Times New Roman" w:cs="Times New Roman"/>
         </w:rPr>
         <w:t>Delete drug</w:t>
+      </w:r>
+    </w:p>
+    <w:p>
+      <w:pPr>
+        <w:pStyle w:val="ListParagraph"/>
+        <w:numPr>
+          <w:ilvl w:val="0"/>
+          <w:numId w:val="3"/>
+        </w:numPr>
+        <w:spacing w:line="360" w:lineRule="auto"/>
+        <w:rPr>
+          <w:rFonts w:ascii="Times New Roman" w:hAnsi="Times New Roman" w:cs="Times New Roman"/>
+        </w:rPr>
+      </w:pPr>
+      <w:r>
+        <w:rPr>
+          <w:rFonts w:ascii="Times New Roman" w:hAnsi="Times New Roman" w:cs="Times New Roman"/>
+        </w:rPr>
+        <w:t>Search drug</w:t>
       </w:r>
     </w:p>
     <w:p>
@@ -10008,7 +10338,7 @@
           <w:szCs w:val="28"/>
         </w:rPr>
       </w:pPr>
-      <w:bookmarkStart w:id="15" w:name="_Toc431142770"/>
+      <w:bookmarkStart w:id="14" w:name="_Toc431142770"/>
       <w:r>
         <w:rPr>
           <w:rFonts w:ascii="Times New Roman" w:hAnsi="Times New Roman" w:cs="Times New Roman"/>
@@ -10023,7 +10353,7 @@
         </w:rPr>
         <w:t xml:space="preserve"> functions</w:t>
       </w:r>
-      <w:bookmarkEnd w:id="15"/>
+      <w:bookmarkEnd w:id="14"/>
     </w:p>
     <w:p>
       <w:pPr>
@@ -10098,6 +10428,7 @@
         <w:rPr>
           <w:rFonts w:ascii="Times New Roman" w:hAnsi="Times New Roman" w:cs="Times New Roman"/>
         </w:rPr>
+        <w:lastRenderedPageBreak/>
         <w:t>Create Salesman account</w:t>
       </w:r>
     </w:p>
@@ -10136,7 +10467,6 @@
         <w:rPr>
           <w:rFonts w:ascii="Times New Roman" w:hAnsi="Times New Roman" w:cs="Times New Roman"/>
         </w:rPr>
-        <w:lastRenderedPageBreak/>
         <w:t>Active Salesman account</w:t>
       </w:r>
     </w:p>
@@ -10192,7 +10522,7 @@
           <w:szCs w:val="28"/>
         </w:rPr>
       </w:pPr>
-      <w:bookmarkStart w:id="16" w:name="_Toc431142771"/>
+      <w:bookmarkStart w:id="15" w:name="_Toc431142771"/>
       <w:r>
         <w:rPr>
           <w:rFonts w:ascii="Times New Roman" w:hAnsi="Times New Roman" w:cs="Times New Roman"/>
@@ -10207,7 +10537,7 @@
         </w:rPr>
         <w:t xml:space="preserve"> functions</w:t>
       </w:r>
-      <w:bookmarkEnd w:id="16"/>
+      <w:bookmarkEnd w:id="15"/>
     </w:p>
     <w:p>
       <w:pPr>
@@ -10303,6 +10633,27 @@
         </w:rPr>
         <w:t xml:space="preserve">View all Drugstore </w:t>
       </w:r>
+    </w:p>
+    <w:p>
+      <w:pPr>
+        <w:pStyle w:val="ListParagraph"/>
+        <w:numPr>
+          <w:ilvl w:val="0"/>
+          <w:numId w:val="3"/>
+        </w:numPr>
+        <w:spacing w:line="360" w:lineRule="auto"/>
+        <w:rPr>
+          <w:rFonts w:ascii="Times New Roman" w:hAnsi="Times New Roman" w:cs="Times New Roman"/>
+        </w:rPr>
+      </w:pPr>
+      <w:r>
+        <w:rPr>
+          <w:rFonts w:ascii="Times New Roman" w:hAnsi="Times New Roman" w:cs="Times New Roman"/>
+        </w:rPr>
+        <w:t>Search drug</w:t>
+      </w:r>
+      <w:bookmarkStart w:id="16" w:name="_GoBack"/>
+      <w:bookmarkEnd w:id="16"/>
     </w:p>
     <w:p>
       <w:pPr>
@@ -10903,6 +11254,7 @@
           <w:bdr w:val="none" w:sz="0" w:space="0" w:color="auto" w:frame="1"/>
           <w:shd w:val="clear" w:color="auto" w:fill="FFFFFF"/>
         </w:rPr>
+        <w:lastRenderedPageBreak/>
         <w:t>Number defects/KLOC: 1-2 defects/KLOC</w:t>
       </w:r>
     </w:p>
@@ -11525,6 +11877,7 @@
           <w:rFonts w:ascii="Times New Roman" w:hAnsi="Times New Roman" w:cs="Times New Roman"/>
           <w:b/>
         </w:rPr>
+        <w:lastRenderedPageBreak/>
         <w:t xml:space="preserve">Table 3-1: </w:t>
       </w:r>
       <w:r>
@@ -11554,7 +11907,6 @@
           <w:rFonts w:ascii="Times New Roman" w:hAnsi="Times New Roman" w:cs="Times New Roman"/>
           <w:szCs w:val="28"/>
         </w:rPr>
-        <w:lastRenderedPageBreak/>
         <w:t>User Interface Testing</w:t>
       </w:r>
       <w:bookmarkEnd w:id="23"/>
@@ -12245,7 +12597,6 @@
           <w:sz w:val="28"/>
           <w:szCs w:val="28"/>
         </w:rPr>
-        <w:lastRenderedPageBreak/>
         <w:t>Test stages</w:t>
       </w:r>
       <w:bookmarkEnd w:id="25"/>
@@ -12825,12 +13176,14 @@
                 <w:rFonts w:ascii="Times New Roman" w:hAnsi="Times New Roman" w:cs="Times New Roman"/>
               </w:rPr>
             </w:pPr>
+            <w:proofErr w:type="spellStart"/>
             <w:r>
               <w:rPr>
                 <w:rFonts w:ascii="Times New Roman" w:hAnsi="Times New Roman" w:cs="Times New Roman"/>
               </w:rPr>
               <w:t>TungTD</w:t>
             </w:r>
+            <w:proofErr w:type="spellEnd"/>
           </w:p>
         </w:tc>
         <w:tc>
@@ -12959,12 +13312,14 @@
                 <w:rFonts w:ascii="Times New Roman" w:hAnsi="Times New Roman" w:cs="Times New Roman"/>
               </w:rPr>
             </w:pPr>
+            <w:proofErr w:type="spellStart"/>
             <w:r>
               <w:rPr>
                 <w:rFonts w:ascii="Times New Roman" w:hAnsi="Times New Roman" w:cs="Times New Roman"/>
               </w:rPr>
               <w:t>VietNT</w:t>
             </w:r>
+            <w:proofErr w:type="spellEnd"/>
           </w:p>
         </w:tc>
         <w:tc>
@@ -14042,6 +14397,7 @@
                 <w:rFonts w:ascii="Times New Roman" w:hAnsi="Times New Roman" w:cs="Times New Roman"/>
               </w:rPr>
             </w:pPr>
+            <w:proofErr w:type="spellStart"/>
             <w:r>
               <w:rPr>
                 <w:rFonts w:ascii="Times New Roman" w:hAnsi="Times New Roman" w:cs="Times New Roman"/>
@@ -14052,7 +14408,14 @@
               <w:rPr>
                 <w:rFonts w:ascii="Times New Roman" w:hAnsi="Times New Roman" w:cs="Times New Roman"/>
               </w:rPr>
-              <w:t>_Defect Log Management_v1.0_EN</w:t>
+              <w:t>_Defect</w:t>
+            </w:r>
+            <w:proofErr w:type="spellEnd"/>
+            <w:r>
+              <w:rPr>
+                <w:rFonts w:ascii="Times New Roman" w:hAnsi="Times New Roman" w:cs="Times New Roman"/>
+              </w:rPr>
+              <w:t xml:space="preserve"> Log Management_v1.0_EN</w:t>
             </w:r>
           </w:p>
         </w:tc>
@@ -16375,6 +16738,7 @@
               <w:rPr>
                 <w:rFonts w:ascii="Times New Roman" w:hAnsi="Times New Roman" w:cs="Times New Roman"/>
               </w:rPr>
+              <w:lastRenderedPageBreak/>
               <w:t>6</w:t>
             </w:r>
           </w:p>
@@ -16454,6 +16818,7 @@
           <w:rFonts w:ascii="Times New Roman" w:hAnsi="Times New Roman" w:cs="Times New Roman"/>
           <w:b/>
         </w:rPr>
+        <w:lastRenderedPageBreak/>
         <w:t>Table 7-1:</w:t>
       </w:r>
       <w:r>
@@ -16550,7 +16915,7 @@
           <w:rPr>
             <w:noProof/>
           </w:rPr>
-          <w:t>19</w:t>
+          <w:t>13</w:t>
         </w:r>
         <w:r>
           <w:rPr>
@@ -16605,6 +16970,7 @@
         <w:szCs w:val="24"/>
       </w:rPr>
     </w:pPr>
+    <w:proofErr w:type="spellStart"/>
     <w:r>
       <w:rPr>
         <w:rFonts w:ascii="Times New Roman" w:hAnsi="Times New Roman" w:cs="Times New Roman"/>
@@ -16627,7 +16993,16 @@
         <w:sz w:val="24"/>
         <w:szCs w:val="24"/>
       </w:rPr>
-      <w:t>Test Plan</w:t>
+      <w:t>Test</w:t>
+    </w:r>
+    <w:proofErr w:type="spellEnd"/>
+    <w:r>
+      <w:rPr>
+        <w:rFonts w:ascii="Times New Roman" w:hAnsi="Times New Roman" w:cs="Times New Roman"/>
+        <w:sz w:val="24"/>
+        <w:szCs w:val="24"/>
+      </w:rPr>
+      <w:t xml:space="preserve"> Plan</w:t>
     </w:r>
     <w:r>
       <w:rPr>
@@ -19984,7 +20359,7 @@
 </file>
 
 <file path=customXml/itemProps1.xml><?xml version="1.0" encoding="utf-8"?>
-<ds:datastoreItem xmlns:ds="http://schemas.openxmlformats.org/officeDocument/2006/customXml" ds:itemID="{2C02D4CD-4FB4-4E71-93BB-1E967083F48C}">
+<ds:datastoreItem xmlns:ds="http://schemas.openxmlformats.org/officeDocument/2006/customXml" ds:itemID="{871941A2-60D4-414A-B100-37BF3FF1C68D}">
   <ds:schemaRefs>
     <ds:schemaRef ds:uri="http://schemas.openxmlformats.org/officeDocument/2006/bibliography"/>
   </ds:schemaRefs>

</xml_diff>